<commit_message>
Update SA & Report
</commit_message>
<xml_diff>
--- a/Deep Artificial Neural Network Optimization.docx
+++ b/Deep Artificial Neural Network Optimization.docx
@@ -4990,6 +4990,12 @@
         </w:rPr>
         <w:t>Generations:</w:t>
       </w:r>
+      <w:r>
+        <w:rPr>
+          <w:lang w:val="en-US"/>
+        </w:rPr>
+        <w:t xml:space="preserve"> 300</w:t>
+      </w:r>
     </w:p>
     <w:p>
       <w:pPr>
@@ -5008,6 +5014,12 @@
         </w:rPr>
         <w:t>Control:</w:t>
       </w:r>
+      <w:r>
+        <w:rPr>
+          <w:lang w:val="en-US"/>
+        </w:rPr>
+        <w:t xml:space="preserve"> 1</w:t>
+      </w:r>
     </w:p>
     <w:p>
       <w:pPr>
@@ -5026,6 +5038,14 @@
         </w:rPr>
         <w:t>Radius:</w:t>
       </w:r>
+      <w:r>
+        <w:rPr>
+          <w:lang w:val="en-US"/>
+        </w:rPr>
+        <w:t xml:space="preserve"> 0.003</w:t>
+      </w:r>
+      <w:bookmarkStart w:id="0" w:name="_GoBack"/>
+      <w:bookmarkEnd w:id="0"/>
     </w:p>
     <w:p>
       <w:pPr>
@@ -5044,6 +5064,12 @@
         </w:rPr>
         <w:t>Update rate:</w:t>
       </w:r>
+      <w:r>
+        <w:rPr>
+          <w:lang w:val="en-US"/>
+        </w:rPr>
+        <w:t xml:space="preserve"> 0.8</w:t>
+      </w:r>
     </w:p>
     <w:p>
       <w:pPr>
@@ -5972,7 +5998,7 @@
         <w:ind w:left="360"/>
         <w:rPr>
           <w:noProof/>
-          <w:lang w:eastAsia="de-DE"/>
+          <w:lang w:val="en-US" w:eastAsia="de-DE"/>
         </w:rPr>
       </w:pPr>
       <w:r>
@@ -6105,25 +6131,7 @@
         <w:rPr>
           <w:lang w:val="en-US"/>
         </w:rPr>
-        <w:t xml:space="preserve">To improve the genetic algorithm with the best parameters found so far, various </w:t>
-      </w:r>
-      <w:r>
-        <w:rPr>
-          <w:lang w:val="en-US"/>
-        </w:rPr>
-        <w:t>crossover methods</w:t>
-      </w:r>
-      <w:r>
-        <w:rPr>
-          <w:lang w:val="en-US"/>
-        </w:rPr>
-        <w:t xml:space="preserve"> were applied and tested</w:t>
-      </w:r>
-      <w:r>
-        <w:rPr>
-          <w:lang w:val="en-US"/>
-        </w:rPr>
-        <w:t>:</w:t>
+        <w:t>To improve the genetic algorithm with the best parameters found so far, various crossover methods were applied and tested:</w:t>
       </w:r>
     </w:p>
     <w:p>
@@ -6210,13 +6218,7 @@
         <w:rPr>
           <w:lang w:val="en-US"/>
         </w:rPr>
-        <w:t>One random point is</w:t>
-      </w:r>
-      <w:r>
-        <w:rPr>
-          <w:lang w:val="en-US"/>
-        </w:rPr>
-        <w:t xml:space="preserve"> chosen to cut the individuals and the parts are shuffled to create the </w:t>
+        <w:t xml:space="preserve">One random point is chosen to cut the individuals and the parts are shuffled to create the </w:t>
       </w:r>
       <w:proofErr w:type="spellStart"/>
       <w:r>
@@ -6361,21 +6363,7 @@
           <w:noProof/>
           <w:lang w:val="en-US" w:eastAsia="de-DE"/>
         </w:rPr>
-        <w:t>Comparision o</w:t>
-      </w:r>
-      <w:r>
-        <w:rPr>
-          <w:noProof/>
-          <w:lang w:val="en-US" w:eastAsia="de-DE"/>
-        </w:rPr>
-        <w:t>f impact of crossover methods</w:t>
-      </w:r>
-      <w:r>
-        <w:rPr>
-          <w:noProof/>
-          <w:lang w:val="en-US" w:eastAsia="de-DE"/>
-        </w:rPr>
-        <w:t xml:space="preserve"> on unseen accuracy over generations</w:t>
+        <w:t>Comparision of impact of crossover methods on unseen accuracy over generations</w:t>
       </w:r>
     </w:p>
     <w:p>
@@ -6636,15 +6624,7 @@
         <w:rPr>
           <w:lang w:val="en-US"/>
         </w:rPr>
-        <w:t>The chart shows that ball mutation performs worst with an unse</w:t>
-      </w:r>
-      <w:bookmarkStart w:id="0" w:name="_GoBack"/>
-      <w:bookmarkEnd w:id="0"/>
-      <w:r>
-        <w:rPr>
-          <w:lang w:val="en-US"/>
-        </w:rPr>
-        <w:t>en accuracy of 0.28 over 180 generations. The random member mutation and the swap mutation are performing similar with achieving an unseen accuracy between 0.41 and 0.42.</w:t>
+        <w:t>The chart shows that ball mutation performs worst with an unseen accuracy of 0.28 over 180 generations. The random member mutation and the swap mutation are performing similar with achieving an unseen accuracy between 0.41 and 0.42.</w:t>
       </w:r>
     </w:p>
     <w:p>
@@ -6675,21 +6655,7 @@
           <w:noProof/>
           <w:lang w:val="en-US" w:eastAsia="de-DE"/>
         </w:rPr>
-        <w:t>Co</w:t>
-      </w:r>
-      <w:r>
-        <w:rPr>
-          <w:noProof/>
-          <w:lang w:val="en-US" w:eastAsia="de-DE"/>
-        </w:rPr>
-        <w:t>mparision of impact of mutation methods</w:t>
-      </w:r>
-      <w:r>
-        <w:rPr>
-          <w:noProof/>
-          <w:lang w:val="en-US" w:eastAsia="de-DE"/>
-        </w:rPr>
-        <w:t xml:space="preserve"> on unseen accuracy over generations</w:t>
+        <w:t>Comparision of impact of mutation methods on unseen accuracy over generations</w:t>
       </w:r>
     </w:p>
     <w:p>
@@ -8912,7 +8878,7 @@
 </file>
 
 <file path=customXml/itemProps1.xml><?xml version="1.0" encoding="utf-8"?>
-<ds:datastoreItem xmlns:ds="http://schemas.openxmlformats.org/officeDocument/2006/customXml" ds:itemID="{5454E2FE-D256-4A84-8673-99D5F7FA86AB}">
+<ds:datastoreItem xmlns:ds="http://schemas.openxmlformats.org/officeDocument/2006/customXml" ds:itemID="{D856C404-6E52-4921-A26B-DB80956E55E5}">
   <ds:schemaRefs>
     <ds:schemaRef ds:uri="http://schemas.openxmlformats.org/officeDocument/2006/bibliography"/>
   </ds:schemaRefs>

</xml_diff>